<commit_message>
cambia la plantilla de la carta de presentacion a la vez que realiza cambios menores en el codigo como errores de tildación
</commit_message>
<xml_diff>
--- a/phpoffice/Plantilla_Carta_Presentación.docx
+++ b/phpoffice/Plantilla_Carta_Presentación.docx
@@ -87,15 +87,7 @@
           <w:u w:val="single"/>
           <w:lang w:val="es-ES"/>
         </w:rPr>
-        <w:t>nombre_</w:t>
-      </w:r>
-      <w:proofErr w:type="gramStart"/>
-      <w:r>
-        <w:rPr>
-          <w:u w:val="single"/>
-          <w:lang w:val="es-ES"/>
-        </w:rPr>
-        <w:t>carpeta</w:t>
+        <w:t>nombre_carpeta</w:t>
       </w:r>
       <w:proofErr w:type="spellEnd"/>
       <w:r>
@@ -119,17 +111,7 @@
           <w:u w:val="single"/>
           <w:lang w:val="es-ES"/>
         </w:rPr>
-        <w:t>FIEI</w:t>
-      </w:r>
-      <w:proofErr w:type="gramEnd"/>
-      <w:r>
-        <w:rPr>
-          <w:b/>
-          <w:bCs/>
-          <w:u w:val="single"/>
-          <w:lang w:val="es-ES"/>
-        </w:rPr>
-        <w:t>-UNFV</w:t>
+        <w:t>FIEI-UNFV</w:t>
       </w:r>
     </w:p>
     <w:p>
@@ -262,23 +244,67 @@
           <w:szCs w:val="24"/>
           <w:lang w:val="es-ES"/>
         </w:rPr>
-        <w:t>, con Código de Matrícula Nº</w:t>
-      </w:r>
-      <w:r>
-        <w:rPr>
-          <w:sz w:val="24"/>
-          <w:szCs w:val="24"/>
-          <w:lang w:val="es-ES"/>
-        </w:rPr>
-        <w:t xml:space="preserve"> ${codigo}</w:t>
-      </w:r>
-      <w:r>
-        <w:rPr>
-          <w:sz w:val="24"/>
-          <w:szCs w:val="24"/>
-          <w:lang w:val="es-ES"/>
-        </w:rPr>
-        <w:t xml:space="preserve">, quien ha culminado el </w:t>
+        <w:t xml:space="preserve">, con Código de Matrícula </w:t>
+      </w:r>
+      <w:proofErr w:type="spellStart"/>
+      <w:r>
+        <w:rPr>
+          <w:sz w:val="24"/>
+          <w:szCs w:val="24"/>
+          <w:lang w:val="es-ES"/>
+        </w:rPr>
+        <w:t>Nº</w:t>
+      </w:r>
+      <w:proofErr w:type="spellEnd"/>
+      <w:r>
+        <w:rPr>
+          <w:sz w:val="24"/>
+          <w:szCs w:val="24"/>
+          <w:lang w:val="es-ES"/>
+        </w:rPr>
+        <w:t xml:space="preserve"> ${</w:t>
+      </w:r>
+      <w:proofErr w:type="spellStart"/>
+      <w:r>
+        <w:rPr>
+          <w:sz w:val="24"/>
+          <w:szCs w:val="24"/>
+          <w:lang w:val="es-ES"/>
+        </w:rPr>
+        <w:t>codigo</w:t>
+      </w:r>
+      <w:proofErr w:type="spellEnd"/>
+      <w:r>
+        <w:rPr>
+          <w:sz w:val="24"/>
+          <w:szCs w:val="24"/>
+          <w:lang w:val="es-ES"/>
+        </w:rPr>
+        <w:t>}</w:t>
+      </w:r>
+      <w:r>
+        <w:rPr>
+          <w:sz w:val="24"/>
+          <w:szCs w:val="24"/>
+          <w:lang w:val="es-ES"/>
+        </w:rPr>
+        <w:t xml:space="preserve">, quien </w:t>
+      </w:r>
+      <w:r>
+        <w:rPr>
+          <w:sz w:val="24"/>
+          <w:szCs w:val="24"/>
+          <w:lang w:val="es-ES"/>
+        </w:rPr>
+        <w:t xml:space="preserve">se encuentra en </w:t>
+      </w:r>
+      <w:r>
+        <w:rPr>
+          <w:sz w:val="24"/>
+          <w:szCs w:val="24"/>
+          <w:lang w:val="es-ES"/>
+        </w:rPr>
+        <w:t xml:space="preserve">el </w:t>
       </w:r>
       <w:r>
         <w:rPr>

</xml_diff>